<commit_message>
feat(mise en vente paour les utilisateurs) : les utilisateurs peuvent ajouter leurs produits dans la boutique
</commit_message>
<xml_diff>
--- a/Bilan des fonctionnalités.docx
+++ b/Bilan des fonctionnalités.docx
@@ -103,6 +103,13 @@
           <w:szCs w:val="32"/>
         </w:rPr>
       </w:pPr>
+      <w:r>
+        <w:rPr>
+          <w:sz w:val="32"/>
+          <w:szCs w:val="32"/>
+        </w:rPr>
+        <w:t>Il y a bien une barre de recherche fonctionnelle dans lequel l’utilisateurs peut rechercher une catégorie de produits et même un produit lui-même.</w:t>
+      </w:r>
     </w:p>
     <w:sectPr>
       <w:pgSz w:w="11906" w:h="16838"/>

</xml_diff>